<commit_message>
use case diagram corrected
</commit_message>
<xml_diff>
--- a/Assignment_Analysis_and_Design_Document.docx
+++ b/Assignment_Analysis_and_Design_Document.docx
@@ -22,28 +22,41 @@
           <w:rFonts w:ascii="Times New Roman" w:hAnsi="Times New Roman"/>
         </w:rPr>
       </w:pPr>
-      <w:fldSimple w:instr=" TITLE  \* MERGEFORMAT ">
-        <w:bookmarkStart w:id="0" w:name="_Toc222820221"/>
-        <w:bookmarkStart w:id="1" w:name="_Toc222821167"/>
-        <w:bookmarkStart w:id="2" w:name="_Toc222883075"/>
-        <w:bookmarkStart w:id="3" w:name="_Toc254770226"/>
-        <w:bookmarkStart w:id="4" w:name="_Toc254770266"/>
-        <w:bookmarkStart w:id="5" w:name="_Toc254771757"/>
-        <w:bookmarkStart w:id="6" w:name="_Toc254785383"/>
-        <w:r>
-          <w:rPr>
-            <w:rFonts w:ascii="Times New Roman" w:hAnsi="Times New Roman"/>
-          </w:rPr>
-          <w:t>Analysis and Design Document</w:t>
-        </w:r>
-        <w:bookmarkEnd w:id="0"/>
-        <w:bookmarkEnd w:id="1"/>
-        <w:bookmarkEnd w:id="2"/>
-        <w:bookmarkEnd w:id="3"/>
-        <w:bookmarkEnd w:id="4"/>
-        <w:bookmarkEnd w:id="5"/>
-        <w:bookmarkEnd w:id="6"/>
-      </w:fldSimple>
+      <w:r>
+        <w:fldChar w:fldCharType="begin"/>
+      </w:r>
+      <w:r>
+        <w:instrText xml:space="preserve"> TITLE  \* MERGEFORMAT </w:instrText>
+      </w:r>
+      <w:r>
+        <w:fldChar w:fldCharType="separate"/>
+      </w:r>
+      <w:bookmarkStart w:id="0" w:name="_Toc222820221"/>
+      <w:bookmarkStart w:id="1" w:name="_Toc222821167"/>
+      <w:bookmarkStart w:id="2" w:name="_Toc222883075"/>
+      <w:bookmarkStart w:id="3" w:name="_Toc254770226"/>
+      <w:bookmarkStart w:id="4" w:name="_Toc254770266"/>
+      <w:bookmarkStart w:id="5" w:name="_Toc254771757"/>
+      <w:bookmarkStart w:id="6" w:name="_Toc254785383"/>
+      <w:r>
+        <w:rPr>
+          <w:rFonts w:ascii="Times New Roman" w:hAnsi="Times New Roman"/>
+        </w:rPr>
+        <w:t>Analysis and Design Document</w:t>
+      </w:r>
+      <w:bookmarkEnd w:id="0"/>
+      <w:bookmarkEnd w:id="1"/>
+      <w:bookmarkEnd w:id="2"/>
+      <w:bookmarkEnd w:id="3"/>
+      <w:bookmarkEnd w:id="4"/>
+      <w:bookmarkEnd w:id="5"/>
+      <w:bookmarkEnd w:id="6"/>
+      <w:r>
+        <w:rPr>
+          <w:rFonts w:ascii="Times New Roman" w:hAnsi="Times New Roman"/>
+        </w:rPr>
+        <w:fldChar w:fldCharType="end"/>
+      </w:r>
     </w:p>
     <w:p>
       <w:pPr>
@@ -1619,7 +1632,7 @@
           <wp:inline distT="0" distB="0" distL="0" distR="0">
             <wp:extent cx="5219700" cy="7305675"/>
             <wp:effectExtent l="0" t="0" r="0" b="0"/>
-            <wp:docPr id="5" name="Picture 5" descr="A picture containing text, map&#10;&#10;Description generated with very high confidence"/>
+            <wp:docPr id="1" name="Picture 1" descr="A picture containing text, map&#10;&#10;Description generated with very high confidence"/>
             <wp:cNvGraphicFramePr>
               <a:graphicFrameLocks xmlns:a="http://schemas.openxmlformats.org/drawingml/2006/main" noChangeAspect="1"/>
             </wp:cNvGraphicFramePr>
@@ -1627,7 +1640,7 @@
               <a:graphicData uri="http://schemas.openxmlformats.org/drawingml/2006/picture">
                 <pic:pic xmlns:pic="http://schemas.openxmlformats.org/drawingml/2006/picture">
                   <pic:nvPicPr>
-                    <pic:cNvPr id="5" name="TUCN_app_use_cases(1).jpg"/>
+                    <pic:cNvPr id="1" name="TUCN_app_use_cases(1).jpg"/>
                     <pic:cNvPicPr/>
                   </pic:nvPicPr>
                   <pic:blipFill>
@@ -1657,6 +1670,8 @@
           </wp:inline>
         </w:drawing>
       </w:r>
+      <w:bookmarkStart w:id="27" w:name="_GoBack"/>
+      <w:bookmarkEnd w:id="27"/>
     </w:p>
     <w:p>
       <w:pPr>
@@ -1995,7 +2010,7 @@
           <w:rFonts w:ascii="Times New Roman" w:hAnsi="Times New Roman"/>
         </w:rPr>
       </w:pPr>
-      <w:bookmarkStart w:id="27" w:name="_Toc254785392"/>
+      <w:bookmarkStart w:id="28" w:name="_Toc254785392"/>
       <w:r>
         <w:rPr>
           <w:rFonts w:ascii="Times New Roman" w:hAnsi="Times New Roman"/>
@@ -2020,7 +2035,7 @@
         </w:rPr>
         <w:t xml:space="preserve"> Diagrams</w:t>
       </w:r>
-      <w:bookmarkEnd w:id="27"/>
+      <w:bookmarkEnd w:id="28"/>
     </w:p>
     <w:p>
       <w:pPr>
@@ -2143,7 +2158,7 @@
           <w:rFonts w:ascii="Times New Roman" w:hAnsi="Times New Roman"/>
         </w:rPr>
       </w:pPr>
-      <w:bookmarkStart w:id="28" w:name="_Toc254785393"/>
+      <w:bookmarkStart w:id="29" w:name="_Toc254785393"/>
       <w:r>
         <w:rPr>
           <w:rFonts w:ascii="Times New Roman" w:hAnsi="Times New Roman"/>
@@ -2162,7 +2177,7 @@
         </w:rPr>
         <w:t>Design</w:t>
       </w:r>
-      <w:bookmarkEnd w:id="28"/>
+      <w:bookmarkEnd w:id="29"/>
     </w:p>
     <w:p>
       <w:pPr>
@@ -2466,14 +2481,14 @@
         </w:rPr>
         <w:t xml:space="preserve">. </w:t>
       </w:r>
-      <w:bookmarkStart w:id="29" w:name="_Toc254785394"/>
+      <w:bookmarkStart w:id="30" w:name="_Toc254785394"/>
       <w:r>
         <w:rPr>
           <w:rFonts w:ascii="Times New Roman" w:hAnsi="Times New Roman"/>
         </w:rPr>
         <w:t>Data Model</w:t>
       </w:r>
-      <w:bookmarkEnd w:id="29"/>
+      <w:bookmarkEnd w:id="30"/>
       <w:r>
         <w:rPr>
           <w:rFonts w:ascii="Times New Roman" w:hAnsi="Times New Roman"/>
@@ -2566,7 +2581,7 @@
         </w:rPr>
         <w:t xml:space="preserve">. </w:t>
       </w:r>
-      <w:bookmarkStart w:id="30" w:name="_Toc254785395"/>
+      <w:bookmarkStart w:id="31" w:name="_Toc254785395"/>
       <w:r>
         <w:rPr>
           <w:rFonts w:ascii="Times New Roman" w:hAnsi="Times New Roman"/>
@@ -2579,7 +2594,7 @@
         </w:rPr>
         <w:t xml:space="preserve"> Testing</w:t>
       </w:r>
-      <w:bookmarkEnd w:id="30"/>
+      <w:bookmarkEnd w:id="31"/>
     </w:p>
     <w:p>
       <w:r>
@@ -2602,8 +2617,6 @@
       <w:r>
         <w:t>I was following this above mentioned procedure until I  reached the final solution.</w:t>
       </w:r>
-      <w:bookmarkStart w:id="31" w:name="_GoBack"/>
-      <w:bookmarkEnd w:id="31"/>
     </w:p>
     <w:p>
       <w:pPr>
@@ -2872,11 +2885,21 @@
           <w:r>
             <w:sym w:font="Symbol" w:char="F0D3"/>
           </w:r>
-          <w:fldSimple w:instr=" DOCPROPERTY &quot;Company&quot;  \* MERGEFORMAT ">
-            <w:r>
-              <w:t>UTCN</w:t>
-            </w:r>
-          </w:fldSimple>
+          <w:r>
+            <w:fldChar w:fldCharType="begin"/>
+          </w:r>
+          <w:r>
+            <w:instrText xml:space="preserve"> DOCPROPERTY "Company"  \* MERGEFORMAT </w:instrText>
+          </w:r>
+          <w:r>
+            <w:fldChar w:fldCharType="separate"/>
+          </w:r>
+          <w:r>
+            <w:t>UTCN</w:t>
+          </w:r>
+          <w:r>
+            <w:fldChar w:fldCharType="end"/>
+          </w:r>
           <w:r>
             <w:t xml:space="preserve">, </w:t>
           </w:r>
@@ -2954,15 +2977,29 @@
             </w:rPr>
             <w:t xml:space="preserve"> of </w:t>
           </w:r>
-          <w:fldSimple w:instr=" NUMPAGES  \* MERGEFORMAT ">
-            <w:r>
-              <w:rPr>
-                <w:rStyle w:val="PageNumber"/>
-                <w:noProof/>
-              </w:rPr>
-              <w:t>4</w:t>
-            </w:r>
-          </w:fldSimple>
+          <w:r>
+            <w:fldChar w:fldCharType="begin"/>
+          </w:r>
+          <w:r>
+            <w:instrText xml:space="preserve"> NUMPAGES  \* MERGEFORMAT </w:instrText>
+          </w:r>
+          <w:r>
+            <w:fldChar w:fldCharType="separate"/>
+          </w:r>
+          <w:r>
+            <w:rPr>
+              <w:rStyle w:val="PageNumber"/>
+              <w:noProof/>
+            </w:rPr>
+            <w:t>4</w:t>
+          </w:r>
+          <w:r>
+            <w:rPr>
+              <w:rStyle w:val="PageNumber"/>
+              <w:noProof/>
+            </w:rPr>
+            <w:fldChar w:fldCharType="end"/>
+          </w:r>
         </w:p>
       </w:tc>
     </w:tr>

</xml_diff>